<commit_message>
Alteracao no docx da lista 1
</commit_message>
<xml_diff>
--- a/Listas/1/Lista_1_11-02-2021.docx
+++ b/Listas/1/Lista_1_11-02-2021.docx
@@ -39334,20 +39334,451 @@
       <w:pPr>
         <w:ind w:left="360"/>
         <w:rPr>
+          <w:rFonts w:ascii="Consolas" w:eastAsiaTheme="minorHAnsi" w:hAnsi="Consolas" w:cs="Consolas"/>
+          <w:color w:val="B4C6E7" w:themeColor="accent1" w:themeTint="66"/>
+          <w:kern w:val="0"/>
+          <w:sz w:val="20"/>
+          <w:szCs w:val="20"/>
+          <w:lang w:eastAsia="en-US" w:bidi="ar-SA"/>
+        </w:rPr>
+      </w:pPr>
+      <w:r>
+        <w:rPr>
+          <w:rFonts w:ascii="Consolas" w:eastAsiaTheme="minorHAnsi" w:hAnsi="Consolas" w:cs="Consolas"/>
+          <w:color w:val="B4C6E7" w:themeColor="accent1" w:themeTint="66"/>
+          <w:kern w:val="0"/>
+          <w:sz w:val="20"/>
+          <w:szCs w:val="20"/>
+          <w:lang w:eastAsia="en-US" w:bidi="ar-SA"/>
+        </w:rPr>
+        <w:t>}</w:t>
+      </w:r>
+    </w:p>
+    <w:p>
+      <w:pPr>
+        <w:ind w:left="360"/>
+        <w:rPr>
+          <w:rFonts w:ascii="Consolas" w:eastAsiaTheme="minorHAnsi" w:hAnsi="Consolas" w:cs="Consolas"/>
+          <w:color w:val="B4C6E7" w:themeColor="accent1" w:themeTint="66"/>
+          <w:kern w:val="0"/>
+          <w:sz w:val="20"/>
+          <w:szCs w:val="20"/>
+          <w:lang w:eastAsia="en-US" w:bidi="ar-SA"/>
+        </w:rPr>
+      </w:pPr>
+    </w:p>
+    <w:p>
+      <w:pPr>
+        <w:ind w:left="360"/>
+        <w:rPr>
+          <w:rFonts w:ascii="Consolas" w:eastAsiaTheme="minorHAnsi" w:hAnsi="Consolas" w:cs="Consolas"/>
+          <w:color w:val="B4C6E7" w:themeColor="accent1" w:themeTint="66"/>
+          <w:kern w:val="0"/>
+          <w:sz w:val="20"/>
+          <w:szCs w:val="20"/>
+          <w:lang w:eastAsia="en-US" w:bidi="ar-SA"/>
+        </w:rPr>
+      </w:pPr>
+    </w:p>
+    <w:p>
+      <w:pPr>
+        <w:ind w:left="360"/>
+        <w:rPr>
+          <w:rFonts w:ascii="Consolas" w:eastAsiaTheme="minorHAnsi" w:hAnsi="Consolas" w:cs="Consolas"/>
+          <w:color w:val="B4C6E7" w:themeColor="accent1" w:themeTint="66"/>
+          <w:kern w:val="0"/>
+          <w:sz w:val="20"/>
+          <w:szCs w:val="20"/>
+          <w:lang w:eastAsia="en-US" w:bidi="ar-SA"/>
+        </w:rPr>
+      </w:pPr>
+    </w:p>
+    <w:p>
+      <w:pPr>
+        <w:ind w:left="360"/>
+        <w:rPr>
+          <w:rFonts w:ascii="Consolas" w:eastAsiaTheme="minorHAnsi" w:hAnsi="Consolas" w:cs="Consolas"/>
+          <w:color w:val="B4C6E7" w:themeColor="accent1" w:themeTint="66"/>
+          <w:kern w:val="0"/>
+          <w:sz w:val="20"/>
+          <w:szCs w:val="20"/>
+          <w:lang w:eastAsia="en-US" w:bidi="ar-SA"/>
+        </w:rPr>
+      </w:pPr>
+    </w:p>
+    <w:p>
+      <w:pPr>
+        <w:ind w:left="360"/>
+        <w:rPr>
+          <w:rFonts w:ascii="Consolas" w:eastAsiaTheme="minorHAnsi" w:hAnsi="Consolas" w:cs="Consolas"/>
+          <w:color w:val="B4C6E7" w:themeColor="accent1" w:themeTint="66"/>
+          <w:kern w:val="0"/>
+          <w:sz w:val="20"/>
+          <w:szCs w:val="20"/>
+          <w:lang w:eastAsia="en-US" w:bidi="ar-SA"/>
+        </w:rPr>
+      </w:pPr>
+    </w:p>
+    <w:p>
+      <w:pPr>
+        <w:ind w:left="360"/>
+        <w:rPr>
+          <w:rFonts w:ascii="Consolas" w:eastAsiaTheme="minorHAnsi" w:hAnsi="Consolas" w:cs="Consolas"/>
+          <w:color w:val="B4C6E7" w:themeColor="accent1" w:themeTint="66"/>
+          <w:kern w:val="0"/>
+          <w:sz w:val="20"/>
+          <w:szCs w:val="20"/>
+          <w:lang w:eastAsia="en-US" w:bidi="ar-SA"/>
+        </w:rPr>
+      </w:pPr>
+    </w:p>
+    <w:p>
+      <w:pPr>
+        <w:ind w:left="360"/>
+        <w:rPr>
+          <w:rFonts w:ascii="Consolas" w:eastAsiaTheme="minorHAnsi" w:hAnsi="Consolas" w:cs="Consolas"/>
+          <w:color w:val="B4C6E7" w:themeColor="accent1" w:themeTint="66"/>
+          <w:kern w:val="0"/>
+          <w:sz w:val="20"/>
+          <w:szCs w:val="20"/>
+          <w:lang w:eastAsia="en-US" w:bidi="ar-SA"/>
+        </w:rPr>
+      </w:pPr>
+    </w:p>
+    <w:p>
+      <w:pPr>
+        <w:ind w:left="360"/>
+        <w:rPr>
+          <w:rFonts w:ascii="Consolas" w:eastAsiaTheme="minorHAnsi" w:hAnsi="Consolas" w:cs="Consolas"/>
+          <w:color w:val="B4C6E7" w:themeColor="accent1" w:themeTint="66"/>
+          <w:kern w:val="0"/>
+          <w:sz w:val="20"/>
+          <w:szCs w:val="20"/>
+          <w:lang w:eastAsia="en-US" w:bidi="ar-SA"/>
+        </w:rPr>
+      </w:pPr>
+    </w:p>
+    <w:p>
+      <w:pPr>
+        <w:ind w:left="360"/>
+        <w:rPr>
+          <w:rFonts w:ascii="Consolas" w:eastAsiaTheme="minorHAnsi" w:hAnsi="Consolas" w:cs="Consolas"/>
+          <w:color w:val="B4C6E7" w:themeColor="accent1" w:themeTint="66"/>
+          <w:kern w:val="0"/>
+          <w:sz w:val="20"/>
+          <w:szCs w:val="20"/>
+          <w:lang w:eastAsia="en-US" w:bidi="ar-SA"/>
+        </w:rPr>
+      </w:pPr>
+    </w:p>
+    <w:p>
+      <w:pPr>
+        <w:ind w:left="360"/>
+        <w:rPr>
+          <w:rFonts w:ascii="Consolas" w:eastAsiaTheme="minorHAnsi" w:hAnsi="Consolas" w:cs="Consolas"/>
+          <w:color w:val="B4C6E7" w:themeColor="accent1" w:themeTint="66"/>
+          <w:kern w:val="0"/>
+          <w:sz w:val="20"/>
+          <w:szCs w:val="20"/>
+          <w:lang w:eastAsia="en-US" w:bidi="ar-SA"/>
+        </w:rPr>
+      </w:pPr>
+    </w:p>
+    <w:p>
+      <w:pPr>
+        <w:ind w:left="360"/>
+        <w:rPr>
+          <w:rFonts w:ascii="Consolas" w:eastAsiaTheme="minorHAnsi" w:hAnsi="Consolas" w:cs="Consolas"/>
+          <w:color w:val="B4C6E7" w:themeColor="accent1" w:themeTint="66"/>
+          <w:kern w:val="0"/>
+          <w:sz w:val="20"/>
+          <w:szCs w:val="20"/>
+          <w:lang w:eastAsia="en-US" w:bidi="ar-SA"/>
+        </w:rPr>
+      </w:pPr>
+    </w:p>
+    <w:p>
+      <w:pPr>
+        <w:ind w:left="360"/>
+        <w:rPr>
+          <w:rFonts w:ascii="Consolas" w:eastAsiaTheme="minorHAnsi" w:hAnsi="Consolas" w:cs="Consolas"/>
+          <w:color w:val="B4C6E7" w:themeColor="accent1" w:themeTint="66"/>
+          <w:kern w:val="0"/>
+          <w:sz w:val="20"/>
+          <w:szCs w:val="20"/>
+          <w:lang w:eastAsia="en-US" w:bidi="ar-SA"/>
+        </w:rPr>
+      </w:pPr>
+    </w:p>
+    <w:p>
+      <w:pPr>
+        <w:ind w:left="360"/>
+        <w:rPr>
+          <w:rFonts w:ascii="Consolas" w:eastAsiaTheme="minorHAnsi" w:hAnsi="Consolas" w:cs="Consolas"/>
+          <w:color w:val="B4C6E7" w:themeColor="accent1" w:themeTint="66"/>
+          <w:kern w:val="0"/>
+          <w:sz w:val="20"/>
+          <w:szCs w:val="20"/>
+          <w:lang w:eastAsia="en-US" w:bidi="ar-SA"/>
+        </w:rPr>
+      </w:pPr>
+    </w:p>
+    <w:p>
+      <w:pPr>
+        <w:ind w:left="360"/>
+        <w:rPr>
+          <w:rFonts w:ascii="Consolas" w:eastAsiaTheme="minorHAnsi" w:hAnsi="Consolas" w:cs="Consolas"/>
+          <w:color w:val="B4C6E7" w:themeColor="accent1" w:themeTint="66"/>
+          <w:kern w:val="0"/>
+          <w:sz w:val="20"/>
+          <w:szCs w:val="20"/>
+          <w:lang w:eastAsia="en-US" w:bidi="ar-SA"/>
+        </w:rPr>
+      </w:pPr>
+    </w:p>
+    <w:p>
+      <w:pPr>
+        <w:pStyle w:val="Default"/>
+        <w:numPr>
+          <w:ilvl w:val="0"/>
+          <w:numId w:val="4"/>
+        </w:numPr>
+        <w:rPr>
           <w:rFonts w:ascii="Arial" w:hAnsi="Arial" w:cs="Arial"/>
-          <w:color w:val="B4C6E7" w:themeColor="accent1" w:themeTint="66"/>
-        </w:rPr>
-      </w:pPr>
-      <w:r>
-        <w:rPr>
-          <w:rFonts w:ascii="Consolas" w:eastAsiaTheme="minorHAnsi" w:hAnsi="Consolas" w:cs="Consolas"/>
-          <w:color w:val="B4C6E7" w:themeColor="accent1" w:themeTint="66"/>
-          <w:kern w:val="0"/>
-          <w:sz w:val="20"/>
-          <w:szCs w:val="20"/>
-          <w:lang w:eastAsia="en-US" w:bidi="ar-SA"/>
-        </w:rPr>
-        <w:t>}</w:t>
+        </w:rPr>
+      </w:pPr>
+      <w:r>
+        <w:rPr>
+          <w:rFonts w:ascii="Arial" w:hAnsi="Arial" w:cs="Arial"/>
+        </w:rPr>
+        <w:lastRenderedPageBreak/>
+        <w:t xml:space="preserve">Elabore um resumo do artigo “A Study on Performance Analysis of Data Structures” disponível no link abaixo: </w:t>
+      </w:r>
+    </w:p>
+    <w:p>
+      <w:pPr>
+        <w:pStyle w:val="Default"/>
+        <w:rPr>
+          <w:rFonts w:ascii="Arial" w:hAnsi="Arial" w:cs="Arial"/>
+        </w:rPr>
+      </w:pPr>
+      <w:hyperlink r:id="rId7" w:history="1">
+        <w:r>
+          <w:rPr>
+            <w:rStyle w:val="Hyperlink"/>
+            <w:rFonts w:ascii="Arial" w:hAnsi="Arial" w:cs="Arial"/>
+          </w:rPr>
+          <w:t>https://www.academia.edu/37436288/A_Study_on_Performance_Analysis_of_Data_Structures?auto=download</w:t>
+        </w:r>
+      </w:hyperlink>
+    </w:p>
+    <w:p>
+      <w:pPr>
+        <w:pStyle w:val="Default"/>
+        <w:ind w:left="360"/>
+        <w:rPr>
+          <w:rFonts w:ascii="Arial" w:hAnsi="Arial" w:cs="Arial"/>
+        </w:rPr>
+      </w:pPr>
+    </w:p>
+    <w:p>
+      <w:pPr>
+        <w:pStyle w:val="Default"/>
+        <w:rPr>
+          <w:rFonts w:ascii="Arial" w:hAnsi="Arial" w:cs="Arial"/>
+        </w:rPr>
+      </w:pPr>
+    </w:p>
+    <w:p>
+      <w:pPr>
+        <w:pStyle w:val="Default"/>
+        <w:ind w:firstLine="360"/>
+        <w:jc w:val="both"/>
+        <w:rPr>
+          <w:rFonts w:ascii="Arial" w:hAnsi="Arial" w:cs="Arial"/>
+          <w:shd w:val="clear" w:color="auto" w:fill="FFFFFF"/>
+        </w:rPr>
+      </w:pPr>
+      <w:r>
+        <w:rPr>
+          <w:rFonts w:ascii="Arial" w:hAnsi="Arial" w:cs="Arial"/>
+        </w:rPr>
+        <w:t>As estruturas de dados são utilizadas nas situações em que é necessária uma relação lógica entre os elementos de dados a fim de armazenar os dados. O modelo lógico ou matemático de uma determinada organização de dados é designado como estrutura de dados . Alguns métodos formais de concepção e linguagens de programação enfatizam estruturas de dados, em vez de algoritmos. Ao selecionarmos uma estrutura de dados, precisamos primeiro analisar o problema para determinar as restrições de recursos que uma solução deve satisfazer, e depois determinar as operações básicas que devem ser suportadas. </w:t>
+      </w:r>
+      <w:r>
+        <w:rPr>
+          <w:rFonts w:ascii="Arial" w:hAnsi="Arial" w:cs="Arial"/>
+        </w:rPr>
+        <w:t>O artigo</w:t>
+      </w:r>
+      <w:r>
+        <w:rPr>
+          <w:rFonts w:ascii="Arial" w:hAnsi="Arial" w:cs="Arial"/>
+        </w:rPr>
+        <w:t xml:space="preserve"> dá uma descrição clara sobre </w:t>
+      </w:r>
+      <w:r>
+        <w:rPr>
+          <w:rFonts w:ascii="Arial" w:hAnsi="Arial" w:cs="Arial"/>
+        </w:rPr>
+        <w:t>e</w:t>
+      </w:r>
+      <w:r>
+        <w:rPr>
+          <w:rFonts w:ascii="Arial" w:hAnsi="Arial" w:cs="Arial"/>
+        </w:rPr>
+        <w:t xml:space="preserve">struturas de </w:t>
+      </w:r>
+      <w:r>
+        <w:rPr>
+          <w:rFonts w:ascii="Arial" w:hAnsi="Arial" w:cs="Arial"/>
+        </w:rPr>
+        <w:t>d</w:t>
+      </w:r>
+      <w:r>
+        <w:rPr>
+          <w:rFonts w:ascii="Arial" w:hAnsi="Arial" w:cs="Arial"/>
+        </w:rPr>
+        <w:t>ados, análise da complexidade temporal e as suas aplicações. A Seção II apresenta o trabalho relacionado que é realizado para analisar a complexidade temporal das estruturas de dados e também a classificação baseada na sua complexidade temporal.</w:t>
+      </w:r>
+      <w:r>
+        <w:rPr>
+          <w:rFonts w:ascii="Arial" w:hAnsi="Arial" w:cs="Arial"/>
+        </w:rPr>
+        <w:t xml:space="preserve"> </w:t>
+      </w:r>
+      <w:r>
+        <w:rPr>
+          <w:rFonts w:ascii="Arial" w:hAnsi="Arial" w:cs="Arial"/>
+          <w:shd w:val="clear" w:color="auto" w:fill="FFFFFF"/>
+        </w:rPr>
+        <w:t>As estruturas de dados são classificadas em sete categorias que as agrupam de acordo com a sua complexidade temporal. </w:t>
+      </w:r>
+      <w:r>
+        <w:rPr>
+          <w:rFonts w:ascii="Arial" w:hAnsi="Arial" w:cs="Arial"/>
+          <w:shd w:val="clear" w:color="auto" w:fill="FFFFFF"/>
+        </w:rPr>
+        <w:t xml:space="preserve">Explica </w:t>
+      </w:r>
+      <w:r>
+        <w:rPr>
+          <w:rFonts w:ascii="Arial" w:hAnsi="Arial" w:cs="Arial"/>
+          <w:shd w:val="clear" w:color="auto" w:fill="FFFFFF"/>
+        </w:rPr>
+        <w:t>como o tempo de execução variará para diferentes tamanhos de dados para a realização de cada operação. </w:t>
+      </w:r>
+      <w:r>
+        <w:rPr>
+          <w:rFonts w:ascii="Arial" w:hAnsi="Arial" w:cs="Arial"/>
+          <w:shd w:val="clear" w:color="auto" w:fill="FFFFFF"/>
+        </w:rPr>
+        <w:t>É descrito claramente</w:t>
+      </w:r>
+      <w:r>
+        <w:rPr>
+          <w:rFonts w:ascii="Arial" w:hAnsi="Arial" w:cs="Arial"/>
+          <w:shd w:val="clear" w:color="auto" w:fill="FFFFFF"/>
+        </w:rPr>
+        <w:t xml:space="preserve"> como o tempo de execução irá mudar quando o tamanho dos dados introduzidos aumentar e também indica qual a estrutura de dados mais adequada para a realização de operações específicas. Se o algoritmo envolver a adição de muitos dados, podem ser usados montes de dados e é mais adequado se for necessário um grande número de inserções e apagamentos. Independentemente do tamanho dos dados introduzidos, o tempo de execução para as estruturas de dados que pertencem à categoria 4 para realizar operações de inserção, apagamento e pesquisa é muito menor. A fila prioritária pode ser utilizada para ordenar uma lista por algum tipo de importância. O tempo de execução para a fila é constante para as operações de inserção e eliminação, mas à medida que o tamanho dos dados de entrada aumenta o tempo de execução aumenta rapidamente.</w:t>
+      </w:r>
+      <w:r>
+        <w:rPr>
+          <w:rFonts w:ascii="Arial" w:hAnsi="Arial" w:cs="Arial"/>
+          <w:shd w:val="clear" w:color="auto" w:fill="FFFFFF"/>
+        </w:rPr>
+        <w:t xml:space="preserve"> </w:t>
+      </w:r>
+      <w:r>
+        <w:rPr>
+          <w:rFonts w:ascii="Arial" w:hAnsi="Arial" w:cs="Arial"/>
+          <w:shd w:val="clear" w:color="auto" w:fill="FFFFFF"/>
+        </w:rPr>
+        <w:t xml:space="preserve">As pilhas podem ser utilizadas para converter um número decimal num número binário, problema das Torres de Hanói, parsing, e na gestão da memória em tempo de execução. As filas podem ser utilizadas para Simulação, Pedidos ordenados e Pesquisas. Os temas de uma lista podem ser classificados para fins de pesquisa offast. Listas ligadas são utilizadas para implementar vários outros tipos de dados abstratos comuns, incluindo pilhas, filas, matrizes associativas, e expressões simbólicas. Binomial Heaps são utilizados para a simulação de eventos indiscretos e filas de espera prioritárias. As árvores B têm uma vasta gama de aplicações em Base de Dados, Dicionários, pesquisa de gama 1-D. As árvores são utilizadas como infraestruturas de dados </w:t>
+      </w:r>
+      <w:r>
+        <w:rPr>
+          <w:rFonts w:ascii="Arial" w:hAnsi="Arial" w:cs="Arial"/>
+          <w:shd w:val="clear" w:color="auto" w:fill="FFFFFF"/>
+        </w:rPr>
+        <w:t>em memória</w:t>
+      </w:r>
+      <w:r>
+        <w:rPr>
+          <w:rFonts w:ascii="Arial" w:hAnsi="Arial" w:cs="Arial"/>
+          <w:shd w:val="clear" w:color="auto" w:fill="FFFFFF"/>
+        </w:rPr>
+        <w:t xml:space="preserve"> para que o </w:t>
+      </w:r>
+      <w:r>
+        <w:rPr>
+          <w:rFonts w:ascii="Arial" w:hAnsi="Arial" w:cs="Arial"/>
+          <w:shd w:val="clear" w:color="auto" w:fill="FFFFFF"/>
+        </w:rPr>
+        <w:t>usuário</w:t>
+      </w:r>
+      <w:r>
+        <w:rPr>
+          <w:rFonts w:ascii="Arial" w:hAnsi="Arial" w:cs="Arial"/>
+          <w:shd w:val="clear" w:color="auto" w:fill="FFFFFF"/>
+        </w:rPr>
+        <w:t xml:space="preserve"> possa memorizar os passos do programa </w:t>
+      </w:r>
+      <w:r>
+        <w:rPr>
+          <w:rFonts w:ascii="Arial" w:hAnsi="Arial" w:cs="Arial"/>
+          <w:shd w:val="clear" w:color="auto" w:fill="FFFFFF"/>
+        </w:rPr>
+        <w:t>para</w:t>
+      </w:r>
+      <w:r>
+        <w:rPr>
+          <w:rFonts w:ascii="Arial" w:hAnsi="Arial" w:cs="Arial"/>
+          <w:shd w:val="clear" w:color="auto" w:fill="FFFFFF"/>
+        </w:rPr>
+        <w:t xml:space="preserve"> avaliar e otimizar uma implementação.</w:t>
+      </w:r>
+      <w:r>
+        <w:rPr>
+          <w:rFonts w:ascii="Arial" w:hAnsi="Arial" w:cs="Arial"/>
+          <w:shd w:val="clear" w:color="auto" w:fill="FFFFFF"/>
+        </w:rPr>
+        <w:t xml:space="preserve"> </w:t>
+      </w:r>
+      <w:r>
+        <w:rPr>
+          <w:rFonts w:ascii="Arial" w:hAnsi="Arial" w:cs="Arial"/>
+          <w:shd w:val="clear" w:color="auto" w:fill="FFFFFF"/>
+        </w:rPr>
+        <w:t>O grau de rapidez na prática dependerá das máquinas em que forem implementadas.</w:t>
+      </w:r>
+      <w:r>
+        <w:rPr>
+          <w:rFonts w:ascii="Arial" w:hAnsi="Arial" w:cs="Arial"/>
+          <w:shd w:val="clear" w:color="auto" w:fill="FFFFFF"/>
+        </w:rPr>
+        <w:t xml:space="preserve"> </w:t>
+      </w:r>
+      <w:r>
+        <w:rPr>
+          <w:rFonts w:ascii="Arial" w:hAnsi="Arial" w:cs="Arial"/>
+          <w:shd w:val="clear" w:color="auto" w:fill="FFFFFF"/>
+        </w:rPr>
+        <w:t xml:space="preserve">Durante </w:t>
+      </w:r>
+      <w:r>
+        <w:rPr>
+          <w:rFonts w:ascii="Arial" w:hAnsi="Arial" w:cs="Arial"/>
+          <w:shd w:val="clear" w:color="auto" w:fill="FFFFFF"/>
+        </w:rPr>
+        <w:t>o</w:t>
+      </w:r>
+      <w:r>
+        <w:rPr>
+          <w:rFonts w:ascii="Arial" w:hAnsi="Arial" w:cs="Arial"/>
+          <w:shd w:val="clear" w:color="auto" w:fill="FFFFFF"/>
+        </w:rPr>
+        <w:t xml:space="preserve"> levantamento, foram encontrados alguns pontos que podem ser mais explorados no futuro, tais como a concepção de algoritmos e estruturas de dados, a fim de minimizar o tempo de execução mesmo para tamanhos de dados de entrada maiores e tentar explorar mais profundamente nesta área de investigação.</w:t>
       </w:r>
     </w:p>
     <w:sectPr>

</xml_diff>